<commit_message>
Update high level system overview
</commit_message>
<xml_diff>
--- a/Week 1 - Project Proposal Document.docx
+++ b/Week 1 - Project Proposal Document.docx
@@ -173,10 +173,7 @@
         <w:t>J</w:t>
       </w:r>
       <w:r>
-        <w:t>ob</w:t>
-      </w:r>
-      <w:r>
-        <w:t xml:space="preserve"> seekers </w:t>
+        <w:t xml:space="preserve">ob seekers </w:t>
       </w:r>
       <w:proofErr w:type="gramStart"/>
       <w:r>
@@ -231,30 +228,8 @@
         <w:rPr>
           <w:highlight w:val="yellow"/>
         </w:rPr>
-        <w:t xml:space="preserve">Companies that </w:t>
-      </w:r>
-      <w:proofErr w:type="gramStart"/>
-      <w:r>
-        <w:rPr>
-          <w:highlight w:val="yellow"/>
-        </w:rPr>
-        <w:t>offers</w:t>
-      </w:r>
-      <w:proofErr w:type="gramEnd"/>
-      <w:r>
-        <w:rPr>
-          <w:highlight w:val="yellow"/>
-        </w:rPr>
-        <w:t xml:space="preserve"> </w:t>
-      </w:r>
-      <w:proofErr w:type="gramStart"/>
-      <w:r>
-        <w:rPr>
-          <w:highlight w:val="yellow"/>
-        </w:rPr>
-        <w:t>the jobs</w:t>
-      </w:r>
-      <w:proofErr w:type="gramEnd"/>
+        <w:t>Companies that offers the jobs</w:t>
+      </w:r>
     </w:p>
     <w:p>
       <w:pPr>
@@ -278,13 +253,7 @@
     </w:p>
     <w:p>
       <w:r>
-        <w:t>- Frontend</w:t>
-      </w:r>
-      <w:r>
-        <w:t>:</w:t>
-      </w:r>
-      <w:r>
-        <w:t xml:space="preserve"> </w:t>
+        <w:t xml:space="preserve">- Frontend: </w:t>
       </w:r>
       <w:r>
         <w:t>XML.</w:t>
@@ -324,13 +293,7 @@
     </w:p>
     <w:p>
       <w:r>
-        <w:t>- Tools</w:t>
-      </w:r>
-      <w:r>
-        <w:t xml:space="preserve">: </w:t>
-      </w:r>
-      <w:r>
-        <w:t xml:space="preserve">Android Studio, Postman (API testing). </w:t>
+        <w:t xml:space="preserve">- Tools: Android Studio, Postman (API testing). </w:t>
       </w:r>
     </w:p>
     <w:p/>
@@ -389,7 +352,6 @@
         <w:rPr>
           <w:b/>
           <w:bCs/>
-          <w:highlight w:val="red"/>
         </w:rPr>
         <w:t>High-Level System Overview:</w:t>
       </w:r>
@@ -2019,6 +1981,7 @@
   <w:style w:type="character" w:default="1" w:styleId="DefaultParagraphFont">
     <w:name w:val="Default Paragraph Font"/>
     <w:uiPriority w:val="1"/>
+    <w:semiHidden/>
     <w:unhideWhenUsed/>
   </w:style>
   <w:style w:type="table" w:default="1" w:styleId="TableNormal">

</xml_diff>